<commit_message>
html5 & css3 assignments & important points
</commit_message>
<xml_diff>
--- a/assignments/css3-assignments-15-04-2024.docx
+++ b/assignments/css3-assignments-15-04-2024.docx
@@ -29,21 +29,7 @@
           <w:lang w:eastAsia="en-IN"/>
           <w14:ligatures w14:val="none"/>
         </w:rPr>
-        <w:t>CSS3 assignments</w:t>
-      </w:r>
-      <w:r>
-        <w:rPr>
-          <w:rFonts w:eastAsia="Times New Roman" w:cstheme="minorHAnsi"/>
-          <w:b/>
-          <w:bCs/>
-          <w:color w:val="1F1F1F"/>
-          <w:kern w:val="0"/>
-          <w:sz w:val="24"/>
-          <w:szCs w:val="24"/>
-          <w:lang w:eastAsia="en-IN"/>
-          <w14:ligatures w14:val="none"/>
-        </w:rPr>
-        <w:t>:</w:t>
+        <w:t>CSS3 assignments:</w:t>
       </w:r>
     </w:p>
     <w:p>
@@ -183,7 +169,7 @@
       <w:pPr>
         <w:numPr>
           <w:ilvl w:val="0"/>
-          <w:numId w:val="1"/>
+          <w:numId w:val="8"/>
         </w:numPr>
         <w:spacing w:after="0" w:line="420" w:lineRule="atLeast"/>
         <w:rPr>
@@ -213,7 +199,7 @@
       <w:pPr>
         <w:numPr>
           <w:ilvl w:val="0"/>
-          <w:numId w:val="1"/>
+          <w:numId w:val="8"/>
         </w:numPr>
         <w:spacing w:after="0" w:line="420" w:lineRule="atLeast"/>
         <w:rPr>
@@ -243,7 +229,7 @@
       <w:pPr>
         <w:numPr>
           <w:ilvl w:val="0"/>
-          <w:numId w:val="1"/>
+          <w:numId w:val="8"/>
         </w:numPr>
         <w:spacing w:after="0" w:line="420" w:lineRule="atLeast"/>
         <w:rPr>
@@ -440,7 +426,18 @@
         <w:t xml:space="preserve"> combinations.</w:t>
       </w:r>
     </w:p>
+    <w:p>
+      <w:r>
+        <w:t xml:space="preserve"> </w:t>
+      </w:r>
+    </w:p>
     <w:sectPr>
+      <w:headerReference w:type="even" r:id="rId7"/>
+      <w:headerReference w:type="default" r:id="rId8"/>
+      <w:footerReference w:type="even" r:id="rId9"/>
+      <w:footerReference w:type="default" r:id="rId10"/>
+      <w:headerReference w:type="first" r:id="rId11"/>
+      <w:footerReference w:type="first" r:id="rId12"/>
       <w:pgSz w:w="11906" w:h="16838"/>
       <w:pgMar w:top="567" w:right="567" w:bottom="567" w:left="567" w:header="709" w:footer="709" w:gutter="0"/>
       <w:pgBorders w:offsetFrom="page">
@@ -456,9 +453,322 @@
 </w:document>
 </file>
 
+<file path=word/endnotes.xml><?xml version="1.0" encoding="utf-8"?>
+<w:endnotes xmlns:wpc="http://schemas.microsoft.com/office/word/2010/wordprocessingCanvas" xmlns:cx="http://schemas.microsoft.com/office/drawing/2014/chartex" xmlns:cx1="http://schemas.microsoft.com/office/drawing/2015/9/8/chartex" xmlns:cx2="http://schemas.microsoft.com/office/drawing/2015/10/21/chartex" xmlns:cx3="http://schemas.microsoft.com/office/drawing/2016/5/9/chartex" xmlns:cx4="http://schemas.microsoft.com/office/drawing/2016/5/10/chartex" xmlns:cx5="http://schemas.microsoft.com/office/drawing/2016/5/11/chartex" xmlns:cx6="http://schemas.microsoft.com/office/drawing/2016/5/12/chartex" xmlns:cx7="http://schemas.microsoft.com/office/drawing/2016/5/13/chartex" xmlns:cx8="http://schemas.microsoft.com/office/drawing/2016/5/14/chartex" xmlns:mc="http://schemas.openxmlformats.org/markup-compatibility/2006" xmlns:aink="http://schemas.microsoft.com/office/drawing/2016/ink" xmlns:am3d="http://schemas.microsoft.com/office/drawing/2017/model3d" xmlns:o="urn:schemas-microsoft-com:office:office" xmlns:oel="http://schemas.microsoft.com/office/2019/extlst" xmlns:r="http://schemas.openxmlformats.org/officeDocument/2006/relationships" xmlns:m="http://schemas.openxmlformats.org/officeDocument/2006/math" xmlns:v="urn:schemas-microsoft-com:vml" xmlns:wp14="http://schemas.microsoft.com/office/word/2010/wordprocessingDrawing" xmlns:wp="http://schemas.openxmlformats.org/drawingml/2006/wordprocessingDrawing" xmlns:w10="urn:schemas-microsoft-com:office:word" xmlns:w="http://schemas.openxmlformats.org/wordprocessingml/2006/main" xmlns:w14="http://schemas.microsoft.com/office/word/2010/wordml" xmlns:w15="http://schemas.microsoft.com/office/word/2012/wordml" xmlns:w16cex="http://schemas.microsoft.com/office/word/2018/wordml/cex" xmlns:w16cid="http://schemas.microsoft.com/office/word/2016/wordml/cid" xmlns:w16="http://schemas.microsoft.com/office/word/2018/wordml" xmlns:w16du="http://schemas.microsoft.com/office/word/2023/wordml/word16du" xmlns:w16sdtdh="http://schemas.microsoft.com/office/word/2020/wordml/sdtdatahash" xmlns:w16se="http://schemas.microsoft.com/office/word/2015/wordml/symex" xmlns:wpg="http://schemas.microsoft.com/office/word/2010/wordprocessingGroup" xmlns:wpi="http://schemas.microsoft.com/office/word/2010/wordprocessingInk" xmlns:wne="http://schemas.microsoft.com/office/word/2006/wordml" xmlns:wps="http://schemas.microsoft.com/office/word/2010/wordprocessingShape" mc:Ignorable="w14 w15 w16se w16cid w16 w16cex w16sdtdh w16du wp14">
+  <w:endnote w:type="separator" w:id="-1">
+    <w:p>
+      <w:pPr>
+        <w:spacing w:after="0" w:line="240" w:lineRule="auto"/>
+      </w:pPr>
+      <w:r>
+        <w:separator/>
+      </w:r>
+    </w:p>
+  </w:endnote>
+  <w:endnote w:type="continuationSeparator" w:id="0">
+    <w:p>
+      <w:pPr>
+        <w:spacing w:after="0" w:line="240" w:lineRule="auto"/>
+      </w:pPr>
+      <w:r>
+        <w:continuationSeparator/>
+      </w:r>
+    </w:p>
+  </w:endnote>
+</w:endnotes>
+</file>
+
+<file path=word/footer1.xml><?xml version="1.0" encoding="utf-8"?>
+<w:ftr xmlns:wpc="http://schemas.microsoft.com/office/word/2010/wordprocessingCanvas" xmlns:cx="http://schemas.microsoft.com/office/drawing/2014/chartex" xmlns:cx1="http://schemas.microsoft.com/office/drawing/2015/9/8/chartex" xmlns:cx2="http://schemas.microsoft.com/office/drawing/2015/10/21/chartex" xmlns:cx3="http://schemas.microsoft.com/office/drawing/2016/5/9/chartex" xmlns:cx4="http://schemas.microsoft.com/office/drawing/2016/5/10/chartex" xmlns:cx5="http://schemas.microsoft.com/office/drawing/2016/5/11/chartex" xmlns:cx6="http://schemas.microsoft.com/office/drawing/2016/5/12/chartex" xmlns:cx7="http://schemas.microsoft.com/office/drawing/2016/5/13/chartex" xmlns:cx8="http://schemas.microsoft.com/office/drawing/2016/5/14/chartex" xmlns:mc="http://schemas.openxmlformats.org/markup-compatibility/2006" xmlns:aink="http://schemas.microsoft.com/office/drawing/2016/ink" xmlns:am3d="http://schemas.microsoft.com/office/drawing/2017/model3d" xmlns:o="urn:schemas-microsoft-com:office:office" xmlns:oel="http://schemas.microsoft.com/office/2019/extlst" xmlns:r="http://schemas.openxmlformats.org/officeDocument/2006/relationships" xmlns:m="http://schemas.openxmlformats.org/officeDocument/2006/math" xmlns:v="urn:schemas-microsoft-com:vml" xmlns:wp14="http://schemas.microsoft.com/office/word/2010/wordprocessingDrawing" xmlns:wp="http://schemas.openxmlformats.org/drawingml/2006/wordprocessingDrawing" xmlns:w10="urn:schemas-microsoft-com:office:word" xmlns:w="http://schemas.openxmlformats.org/wordprocessingml/2006/main" xmlns:w14="http://schemas.microsoft.com/office/word/2010/wordml" xmlns:w15="http://schemas.microsoft.com/office/word/2012/wordml" xmlns:w16cex="http://schemas.microsoft.com/office/word/2018/wordml/cex" xmlns:w16cid="http://schemas.microsoft.com/office/word/2016/wordml/cid" xmlns:w16="http://schemas.microsoft.com/office/word/2018/wordml" xmlns:w16du="http://schemas.microsoft.com/office/word/2023/wordml/word16du" xmlns:w16sdtdh="http://schemas.microsoft.com/office/word/2020/wordml/sdtdatahash" xmlns:w16se="http://schemas.microsoft.com/office/word/2015/wordml/symex" xmlns:wpg="http://schemas.microsoft.com/office/word/2010/wordprocessingGroup" xmlns:wpi="http://schemas.microsoft.com/office/word/2010/wordprocessingInk" xmlns:wne="http://schemas.microsoft.com/office/word/2006/wordml" xmlns:wps="http://schemas.microsoft.com/office/word/2010/wordprocessingShape" mc:Ignorable="w14 w15 w16se w16cid w16 w16cex w16sdtdh w16du wp14">
+  <w:p>
+    <w:pPr>
+      <w:pStyle w:val="Footer"/>
+    </w:pPr>
+  </w:p>
+</w:ftr>
+</file>
+
+<file path=word/footer2.xml><?xml version="1.0" encoding="utf-8"?>
+<w:ftr xmlns:wpc="http://schemas.microsoft.com/office/word/2010/wordprocessingCanvas" xmlns:cx="http://schemas.microsoft.com/office/drawing/2014/chartex" xmlns:cx1="http://schemas.microsoft.com/office/drawing/2015/9/8/chartex" xmlns:cx2="http://schemas.microsoft.com/office/drawing/2015/10/21/chartex" xmlns:cx3="http://schemas.microsoft.com/office/drawing/2016/5/9/chartex" xmlns:cx4="http://schemas.microsoft.com/office/drawing/2016/5/10/chartex" xmlns:cx5="http://schemas.microsoft.com/office/drawing/2016/5/11/chartex" xmlns:cx6="http://schemas.microsoft.com/office/drawing/2016/5/12/chartex" xmlns:cx7="http://schemas.microsoft.com/office/drawing/2016/5/13/chartex" xmlns:cx8="http://schemas.microsoft.com/office/drawing/2016/5/14/chartex" xmlns:mc="http://schemas.openxmlformats.org/markup-compatibility/2006" xmlns:aink="http://schemas.microsoft.com/office/drawing/2016/ink" xmlns:am3d="http://schemas.microsoft.com/office/drawing/2017/model3d" xmlns:o="urn:schemas-microsoft-com:office:office" xmlns:oel="http://schemas.microsoft.com/office/2019/extlst" xmlns:r="http://schemas.openxmlformats.org/officeDocument/2006/relationships" xmlns:m="http://schemas.openxmlformats.org/officeDocument/2006/math" xmlns:v="urn:schemas-microsoft-com:vml" xmlns:wp14="http://schemas.microsoft.com/office/word/2010/wordprocessingDrawing" xmlns:wp="http://schemas.openxmlformats.org/drawingml/2006/wordprocessingDrawing" xmlns:w10="urn:schemas-microsoft-com:office:word" xmlns:w="http://schemas.openxmlformats.org/wordprocessingml/2006/main" xmlns:w14="http://schemas.microsoft.com/office/word/2010/wordml" xmlns:w15="http://schemas.microsoft.com/office/word/2012/wordml" xmlns:w16cex="http://schemas.microsoft.com/office/word/2018/wordml/cex" xmlns:w16cid="http://schemas.microsoft.com/office/word/2016/wordml/cid" xmlns:w16="http://schemas.microsoft.com/office/word/2018/wordml" xmlns:w16du="http://schemas.microsoft.com/office/word/2023/wordml/word16du" xmlns:w16sdtdh="http://schemas.microsoft.com/office/word/2020/wordml/sdtdatahash" xmlns:w16se="http://schemas.microsoft.com/office/word/2015/wordml/symex" xmlns:wpg="http://schemas.microsoft.com/office/word/2010/wordprocessingGroup" xmlns:wpi="http://schemas.microsoft.com/office/word/2010/wordprocessingInk" xmlns:wne="http://schemas.microsoft.com/office/word/2006/wordml" xmlns:wps="http://schemas.microsoft.com/office/word/2010/wordprocessingShape" mc:Ignorable="w14 w15 w16se w16cid w16 w16cex w16sdtdh w16du wp14">
+  <w:p>
+    <w:pPr>
+      <w:pStyle w:val="Footer"/>
+    </w:pPr>
+  </w:p>
+</w:ftr>
+</file>
+
+<file path=word/footer3.xml><?xml version="1.0" encoding="utf-8"?>
+<w:ftr xmlns:wpc="http://schemas.microsoft.com/office/word/2010/wordprocessingCanvas" xmlns:cx="http://schemas.microsoft.com/office/drawing/2014/chartex" xmlns:cx1="http://schemas.microsoft.com/office/drawing/2015/9/8/chartex" xmlns:cx2="http://schemas.microsoft.com/office/drawing/2015/10/21/chartex" xmlns:cx3="http://schemas.microsoft.com/office/drawing/2016/5/9/chartex" xmlns:cx4="http://schemas.microsoft.com/office/drawing/2016/5/10/chartex" xmlns:cx5="http://schemas.microsoft.com/office/drawing/2016/5/11/chartex" xmlns:cx6="http://schemas.microsoft.com/office/drawing/2016/5/12/chartex" xmlns:cx7="http://schemas.microsoft.com/office/drawing/2016/5/13/chartex" xmlns:cx8="http://schemas.microsoft.com/office/drawing/2016/5/14/chartex" xmlns:mc="http://schemas.openxmlformats.org/markup-compatibility/2006" xmlns:aink="http://schemas.microsoft.com/office/drawing/2016/ink" xmlns:am3d="http://schemas.microsoft.com/office/drawing/2017/model3d" xmlns:o="urn:schemas-microsoft-com:office:office" xmlns:oel="http://schemas.microsoft.com/office/2019/extlst" xmlns:r="http://schemas.openxmlformats.org/officeDocument/2006/relationships" xmlns:m="http://schemas.openxmlformats.org/officeDocument/2006/math" xmlns:v="urn:schemas-microsoft-com:vml" xmlns:wp14="http://schemas.microsoft.com/office/word/2010/wordprocessingDrawing" xmlns:wp="http://schemas.openxmlformats.org/drawingml/2006/wordprocessingDrawing" xmlns:w10="urn:schemas-microsoft-com:office:word" xmlns:w="http://schemas.openxmlformats.org/wordprocessingml/2006/main" xmlns:w14="http://schemas.microsoft.com/office/word/2010/wordml" xmlns:w15="http://schemas.microsoft.com/office/word/2012/wordml" xmlns:w16cex="http://schemas.microsoft.com/office/word/2018/wordml/cex" xmlns:w16cid="http://schemas.microsoft.com/office/word/2016/wordml/cid" xmlns:w16="http://schemas.microsoft.com/office/word/2018/wordml" xmlns:w16du="http://schemas.microsoft.com/office/word/2023/wordml/word16du" xmlns:w16sdtdh="http://schemas.microsoft.com/office/word/2020/wordml/sdtdatahash" xmlns:w16se="http://schemas.microsoft.com/office/word/2015/wordml/symex" xmlns:wpg="http://schemas.microsoft.com/office/word/2010/wordprocessingGroup" xmlns:wpi="http://schemas.microsoft.com/office/word/2010/wordprocessingInk" xmlns:wne="http://schemas.microsoft.com/office/word/2006/wordml" xmlns:wps="http://schemas.microsoft.com/office/word/2010/wordprocessingShape" mc:Ignorable="w14 w15 w16se w16cid w16 w16cex w16sdtdh w16du wp14">
+  <w:p>
+    <w:pPr>
+      <w:pStyle w:val="Footer"/>
+    </w:pPr>
+  </w:p>
+</w:ftr>
+</file>
+
+<file path=word/footnotes.xml><?xml version="1.0" encoding="utf-8"?>
+<w:footnotes xmlns:wpc="http://schemas.microsoft.com/office/word/2010/wordprocessingCanvas" xmlns:cx="http://schemas.microsoft.com/office/drawing/2014/chartex" xmlns:cx1="http://schemas.microsoft.com/office/drawing/2015/9/8/chartex" xmlns:cx2="http://schemas.microsoft.com/office/drawing/2015/10/21/chartex" xmlns:cx3="http://schemas.microsoft.com/office/drawing/2016/5/9/chartex" xmlns:cx4="http://schemas.microsoft.com/office/drawing/2016/5/10/chartex" xmlns:cx5="http://schemas.microsoft.com/office/drawing/2016/5/11/chartex" xmlns:cx6="http://schemas.microsoft.com/office/drawing/2016/5/12/chartex" xmlns:cx7="http://schemas.microsoft.com/office/drawing/2016/5/13/chartex" xmlns:cx8="http://schemas.microsoft.com/office/drawing/2016/5/14/chartex" xmlns:mc="http://schemas.openxmlformats.org/markup-compatibility/2006" xmlns:aink="http://schemas.microsoft.com/office/drawing/2016/ink" xmlns:am3d="http://schemas.microsoft.com/office/drawing/2017/model3d" xmlns:o="urn:schemas-microsoft-com:office:office" xmlns:oel="http://schemas.microsoft.com/office/2019/extlst" xmlns:r="http://schemas.openxmlformats.org/officeDocument/2006/relationships" xmlns:m="http://schemas.openxmlformats.org/officeDocument/2006/math" xmlns:v="urn:schemas-microsoft-com:vml" xmlns:wp14="http://schemas.microsoft.com/office/word/2010/wordprocessingDrawing" xmlns:wp="http://schemas.openxmlformats.org/drawingml/2006/wordprocessingDrawing" xmlns:w10="urn:schemas-microsoft-com:office:word" xmlns:w="http://schemas.openxmlformats.org/wordprocessingml/2006/main" xmlns:w14="http://schemas.microsoft.com/office/word/2010/wordml" xmlns:w15="http://schemas.microsoft.com/office/word/2012/wordml" xmlns:w16cex="http://schemas.microsoft.com/office/word/2018/wordml/cex" xmlns:w16cid="http://schemas.microsoft.com/office/word/2016/wordml/cid" xmlns:w16="http://schemas.microsoft.com/office/word/2018/wordml" xmlns:w16du="http://schemas.microsoft.com/office/word/2023/wordml/word16du" xmlns:w16sdtdh="http://schemas.microsoft.com/office/word/2020/wordml/sdtdatahash" xmlns:w16se="http://schemas.microsoft.com/office/word/2015/wordml/symex" xmlns:wpg="http://schemas.microsoft.com/office/word/2010/wordprocessingGroup" xmlns:wpi="http://schemas.microsoft.com/office/word/2010/wordprocessingInk" xmlns:wne="http://schemas.microsoft.com/office/word/2006/wordml" xmlns:wps="http://schemas.microsoft.com/office/word/2010/wordprocessingShape" mc:Ignorable="w14 w15 w16se w16cid w16 w16cex w16sdtdh w16du wp14">
+  <w:footnote w:type="separator" w:id="-1">
+    <w:p>
+      <w:pPr>
+        <w:spacing w:after="0" w:line="240" w:lineRule="auto"/>
+      </w:pPr>
+      <w:r>
+        <w:separator/>
+      </w:r>
+    </w:p>
+  </w:footnote>
+  <w:footnote w:type="continuationSeparator" w:id="0">
+    <w:p>
+      <w:pPr>
+        <w:spacing w:after="0" w:line="240" w:lineRule="auto"/>
+      </w:pPr>
+      <w:r>
+        <w:continuationSeparator/>
+      </w:r>
+    </w:p>
+  </w:footnote>
+</w:footnotes>
+</file>
+
+<file path=word/header1.xml><?xml version="1.0" encoding="utf-8"?>
+<w:hdr xmlns:wpc="http://schemas.microsoft.com/office/word/2010/wordprocessingCanvas" xmlns:cx="http://schemas.microsoft.com/office/drawing/2014/chartex" xmlns:cx1="http://schemas.microsoft.com/office/drawing/2015/9/8/chartex" xmlns:cx2="http://schemas.microsoft.com/office/drawing/2015/10/21/chartex" xmlns:cx3="http://schemas.microsoft.com/office/drawing/2016/5/9/chartex" xmlns:cx4="http://schemas.microsoft.com/office/drawing/2016/5/10/chartex" xmlns:cx5="http://schemas.microsoft.com/office/drawing/2016/5/11/chartex" xmlns:cx6="http://schemas.microsoft.com/office/drawing/2016/5/12/chartex" xmlns:cx7="http://schemas.microsoft.com/office/drawing/2016/5/13/chartex" xmlns:cx8="http://schemas.microsoft.com/office/drawing/2016/5/14/chartex" xmlns:mc="http://schemas.openxmlformats.org/markup-compatibility/2006" xmlns:aink="http://schemas.microsoft.com/office/drawing/2016/ink" xmlns:am3d="http://schemas.microsoft.com/office/drawing/2017/model3d" xmlns:o="urn:schemas-microsoft-com:office:office" xmlns:oel="http://schemas.microsoft.com/office/2019/extlst" xmlns:r="http://schemas.openxmlformats.org/officeDocument/2006/relationships" xmlns:m="http://schemas.openxmlformats.org/officeDocument/2006/math" xmlns:v="urn:schemas-microsoft-com:vml" xmlns:wp14="http://schemas.microsoft.com/office/word/2010/wordprocessingDrawing" xmlns:wp="http://schemas.openxmlformats.org/drawingml/2006/wordprocessingDrawing" xmlns:w10="urn:schemas-microsoft-com:office:word" xmlns:w="http://schemas.openxmlformats.org/wordprocessingml/2006/main" xmlns:w14="http://schemas.microsoft.com/office/word/2010/wordml" xmlns:w15="http://schemas.microsoft.com/office/word/2012/wordml" xmlns:w16cex="http://schemas.microsoft.com/office/word/2018/wordml/cex" xmlns:w16cid="http://schemas.microsoft.com/office/word/2016/wordml/cid" xmlns:w16="http://schemas.microsoft.com/office/word/2018/wordml" xmlns:w16du="http://schemas.microsoft.com/office/word/2023/wordml/word16du" xmlns:w16sdtdh="http://schemas.microsoft.com/office/word/2020/wordml/sdtdatahash" xmlns:w16se="http://schemas.microsoft.com/office/word/2015/wordml/symex" xmlns:wpg="http://schemas.microsoft.com/office/word/2010/wordprocessingGroup" xmlns:wpi="http://schemas.microsoft.com/office/word/2010/wordprocessingInk" xmlns:wne="http://schemas.microsoft.com/office/word/2006/wordml" xmlns:wps="http://schemas.microsoft.com/office/word/2010/wordprocessingShape" mc:Ignorable="w14 w15 w16se w16cid w16 w16cex w16sdtdh w16du wp14">
+  <w:p>
+    <w:pPr>
+      <w:pStyle w:val="Header"/>
+    </w:pPr>
+    <w:r>
+      <w:rPr>
+        <w:noProof/>
+      </w:rPr>
+      <w:pict w14:anchorId="1DBB9B47">
+        <v:shapetype id="_x0000_t75" coordsize="21600,21600" o:spt="75" o:preferrelative="t" path="m@4@5l@4@11@9@11@9@5xe" filled="f" stroked="f">
+          <v:stroke joinstyle="miter"/>
+          <v:formulas>
+            <v:f eqn="if lineDrawn pixelLineWidth 0"/>
+            <v:f eqn="sum @0 1 0"/>
+            <v:f eqn="sum 0 0 @1"/>
+            <v:f eqn="prod @2 1 2"/>
+            <v:f eqn="prod @3 21600 pixelWidth"/>
+            <v:f eqn="prod @3 21600 pixelHeight"/>
+            <v:f eqn="sum @0 0 1"/>
+            <v:f eqn="prod @6 1 2"/>
+            <v:f eqn="prod @7 21600 pixelWidth"/>
+            <v:f eqn="sum @8 21600 0"/>
+            <v:f eqn="prod @7 21600 pixelHeight"/>
+            <v:f eqn="sum @10 21600 0"/>
+          </v:formulas>
+          <v:path o:extrusionok="f" gradientshapeok="t" o:connecttype="rect"/>
+          <o:lock v:ext="edit" aspectratio="t"/>
+        </v:shapetype>
+        <v:shape id="WordPictureWatermark347558579" o:spid="_x0000_s1026" type="#_x0000_t75" style="position:absolute;margin-left:0;margin-top:0;width:538.5pt;height:320.05pt;z-index:-251657216;mso-position-horizontal:center;mso-position-horizontal-relative:margin;mso-position-vertical:center;mso-position-vertical-relative:margin" o:allowincell="f">
+          <v:imagedata r:id="rId1" o:title="skillxup_x_black_466_277" gain="19661f" blacklevel="22938f"/>
+          <w10:wrap anchorx="margin" anchory="margin"/>
+        </v:shape>
+      </w:pict>
+    </w:r>
+  </w:p>
+</w:hdr>
+</file>
+
+<file path=word/header2.xml><?xml version="1.0" encoding="utf-8"?>
+<w:hdr xmlns:wpc="http://schemas.microsoft.com/office/word/2010/wordprocessingCanvas" xmlns:cx="http://schemas.microsoft.com/office/drawing/2014/chartex" xmlns:cx1="http://schemas.microsoft.com/office/drawing/2015/9/8/chartex" xmlns:cx2="http://schemas.microsoft.com/office/drawing/2015/10/21/chartex" xmlns:cx3="http://schemas.microsoft.com/office/drawing/2016/5/9/chartex" xmlns:cx4="http://schemas.microsoft.com/office/drawing/2016/5/10/chartex" xmlns:cx5="http://schemas.microsoft.com/office/drawing/2016/5/11/chartex" xmlns:cx6="http://schemas.microsoft.com/office/drawing/2016/5/12/chartex" xmlns:cx7="http://schemas.microsoft.com/office/drawing/2016/5/13/chartex" xmlns:cx8="http://schemas.microsoft.com/office/drawing/2016/5/14/chartex" xmlns:mc="http://schemas.openxmlformats.org/markup-compatibility/2006" xmlns:aink="http://schemas.microsoft.com/office/drawing/2016/ink" xmlns:am3d="http://schemas.microsoft.com/office/drawing/2017/model3d" xmlns:o="urn:schemas-microsoft-com:office:office" xmlns:oel="http://schemas.microsoft.com/office/2019/extlst" xmlns:r="http://schemas.openxmlformats.org/officeDocument/2006/relationships" xmlns:m="http://schemas.openxmlformats.org/officeDocument/2006/math" xmlns:v="urn:schemas-microsoft-com:vml" xmlns:wp14="http://schemas.microsoft.com/office/word/2010/wordprocessingDrawing" xmlns:wp="http://schemas.openxmlformats.org/drawingml/2006/wordprocessingDrawing" xmlns:w10="urn:schemas-microsoft-com:office:word" xmlns:w="http://schemas.openxmlformats.org/wordprocessingml/2006/main" xmlns:w14="http://schemas.microsoft.com/office/word/2010/wordml" xmlns:w15="http://schemas.microsoft.com/office/word/2012/wordml" xmlns:w16cex="http://schemas.microsoft.com/office/word/2018/wordml/cex" xmlns:w16cid="http://schemas.microsoft.com/office/word/2016/wordml/cid" xmlns:w16="http://schemas.microsoft.com/office/word/2018/wordml" xmlns:w16du="http://schemas.microsoft.com/office/word/2023/wordml/word16du" xmlns:w16sdtdh="http://schemas.microsoft.com/office/word/2020/wordml/sdtdatahash" xmlns:w16se="http://schemas.microsoft.com/office/word/2015/wordml/symex" xmlns:wpg="http://schemas.microsoft.com/office/word/2010/wordprocessingGroup" xmlns:wpi="http://schemas.microsoft.com/office/word/2010/wordprocessingInk" xmlns:wne="http://schemas.microsoft.com/office/word/2006/wordml" xmlns:wps="http://schemas.microsoft.com/office/word/2010/wordprocessingShape" mc:Ignorable="w14 w15 w16se w16cid w16 w16cex w16sdtdh w16du wp14">
+  <w:p>
+    <w:pPr>
+      <w:pStyle w:val="Header"/>
+    </w:pPr>
+    <w:r>
+      <w:rPr>
+        <w:noProof/>
+      </w:rPr>
+      <w:pict w14:anchorId="6AA45ACD">
+        <v:shapetype id="_x0000_t75" coordsize="21600,21600" o:spt="75" o:preferrelative="t" path="m@4@5l@4@11@9@11@9@5xe" filled="f" stroked="f">
+          <v:stroke joinstyle="miter"/>
+          <v:formulas>
+            <v:f eqn="if lineDrawn pixelLineWidth 0"/>
+            <v:f eqn="sum @0 1 0"/>
+            <v:f eqn="sum 0 0 @1"/>
+            <v:f eqn="prod @2 1 2"/>
+            <v:f eqn="prod @3 21600 pixelWidth"/>
+            <v:f eqn="prod @3 21600 pixelHeight"/>
+            <v:f eqn="sum @0 0 1"/>
+            <v:f eqn="prod @6 1 2"/>
+            <v:f eqn="prod @7 21600 pixelWidth"/>
+            <v:f eqn="sum @8 21600 0"/>
+            <v:f eqn="prod @7 21600 pixelHeight"/>
+            <v:f eqn="sum @10 21600 0"/>
+          </v:formulas>
+          <v:path o:extrusionok="f" gradientshapeok="t" o:connecttype="rect"/>
+          <o:lock v:ext="edit" aspectratio="t"/>
+        </v:shapetype>
+        <v:shape id="WordPictureWatermark347558580" o:spid="_x0000_s1027" type="#_x0000_t75" style="position:absolute;margin-left:0;margin-top:0;width:538.5pt;height:320.05pt;z-index:-251656192;mso-position-horizontal:center;mso-position-horizontal-relative:margin;mso-position-vertical:center;mso-position-vertical-relative:margin" o:allowincell="f">
+          <v:imagedata r:id="rId1" o:title="skillxup_x_black_466_277" gain="19661f" blacklevel="22938f"/>
+          <w10:wrap anchorx="margin" anchory="margin"/>
+        </v:shape>
+      </w:pict>
+    </w:r>
+  </w:p>
+</w:hdr>
+</file>
+
+<file path=word/header3.xml><?xml version="1.0" encoding="utf-8"?>
+<w:hdr xmlns:wpc="http://schemas.microsoft.com/office/word/2010/wordprocessingCanvas" xmlns:cx="http://schemas.microsoft.com/office/drawing/2014/chartex" xmlns:cx1="http://schemas.microsoft.com/office/drawing/2015/9/8/chartex" xmlns:cx2="http://schemas.microsoft.com/office/drawing/2015/10/21/chartex" xmlns:cx3="http://schemas.microsoft.com/office/drawing/2016/5/9/chartex" xmlns:cx4="http://schemas.microsoft.com/office/drawing/2016/5/10/chartex" xmlns:cx5="http://schemas.microsoft.com/office/drawing/2016/5/11/chartex" xmlns:cx6="http://schemas.microsoft.com/office/drawing/2016/5/12/chartex" xmlns:cx7="http://schemas.microsoft.com/office/drawing/2016/5/13/chartex" xmlns:cx8="http://schemas.microsoft.com/office/drawing/2016/5/14/chartex" xmlns:mc="http://schemas.openxmlformats.org/markup-compatibility/2006" xmlns:aink="http://schemas.microsoft.com/office/drawing/2016/ink" xmlns:am3d="http://schemas.microsoft.com/office/drawing/2017/model3d" xmlns:o="urn:schemas-microsoft-com:office:office" xmlns:oel="http://schemas.microsoft.com/office/2019/extlst" xmlns:r="http://schemas.openxmlformats.org/officeDocument/2006/relationships" xmlns:m="http://schemas.openxmlformats.org/officeDocument/2006/math" xmlns:v="urn:schemas-microsoft-com:vml" xmlns:wp14="http://schemas.microsoft.com/office/word/2010/wordprocessingDrawing" xmlns:wp="http://schemas.openxmlformats.org/drawingml/2006/wordprocessingDrawing" xmlns:w10="urn:schemas-microsoft-com:office:word" xmlns:w="http://schemas.openxmlformats.org/wordprocessingml/2006/main" xmlns:w14="http://schemas.microsoft.com/office/word/2010/wordml" xmlns:w15="http://schemas.microsoft.com/office/word/2012/wordml" xmlns:w16cex="http://schemas.microsoft.com/office/word/2018/wordml/cex" xmlns:w16cid="http://schemas.microsoft.com/office/word/2016/wordml/cid" xmlns:w16="http://schemas.microsoft.com/office/word/2018/wordml" xmlns:w16du="http://schemas.microsoft.com/office/word/2023/wordml/word16du" xmlns:w16sdtdh="http://schemas.microsoft.com/office/word/2020/wordml/sdtdatahash" xmlns:w16se="http://schemas.microsoft.com/office/word/2015/wordml/symex" xmlns:wpg="http://schemas.microsoft.com/office/word/2010/wordprocessingGroup" xmlns:wpi="http://schemas.microsoft.com/office/word/2010/wordprocessingInk" xmlns:wne="http://schemas.microsoft.com/office/word/2006/wordml" xmlns:wps="http://schemas.microsoft.com/office/word/2010/wordprocessingShape" mc:Ignorable="w14 w15 w16se w16cid w16 w16cex w16sdtdh w16du wp14">
+  <w:p>
+    <w:pPr>
+      <w:pStyle w:val="Header"/>
+    </w:pPr>
+    <w:r>
+      <w:rPr>
+        <w:noProof/>
+      </w:rPr>
+      <w:pict w14:anchorId="161DD890">
+        <v:shapetype id="_x0000_t75" coordsize="21600,21600" o:spt="75" o:preferrelative="t" path="m@4@5l@4@11@9@11@9@5xe" filled="f" stroked="f">
+          <v:stroke joinstyle="miter"/>
+          <v:formulas>
+            <v:f eqn="if lineDrawn pixelLineWidth 0"/>
+            <v:f eqn="sum @0 1 0"/>
+            <v:f eqn="sum 0 0 @1"/>
+            <v:f eqn="prod @2 1 2"/>
+            <v:f eqn="prod @3 21600 pixelWidth"/>
+            <v:f eqn="prod @3 21600 pixelHeight"/>
+            <v:f eqn="sum @0 0 1"/>
+            <v:f eqn="prod @6 1 2"/>
+            <v:f eqn="prod @7 21600 pixelWidth"/>
+            <v:f eqn="sum @8 21600 0"/>
+            <v:f eqn="prod @7 21600 pixelHeight"/>
+            <v:f eqn="sum @10 21600 0"/>
+          </v:formulas>
+          <v:path o:extrusionok="f" gradientshapeok="t" o:connecttype="rect"/>
+          <o:lock v:ext="edit" aspectratio="t"/>
+        </v:shapetype>
+        <v:shape id="WordPictureWatermark347558578" o:spid="_x0000_s1025" type="#_x0000_t75" style="position:absolute;margin-left:0;margin-top:0;width:538.5pt;height:320.05pt;z-index:-251658240;mso-position-horizontal:center;mso-position-horizontal-relative:margin;mso-position-vertical:center;mso-position-vertical-relative:margin" o:allowincell="f">
+          <v:imagedata r:id="rId1" o:title="skillxup_x_black_466_277" gain="19661f" blacklevel="22938f"/>
+          <w10:wrap anchorx="margin" anchory="margin"/>
+        </v:shape>
+      </w:pict>
+    </w:r>
+  </w:p>
+</w:hdr>
+</file>
+
 <file path=word/numbering.xml><?xml version="1.0" encoding="utf-8"?>
 <w:numbering xmlns:wpc="http://schemas.microsoft.com/office/word/2010/wordprocessingCanvas" xmlns:cx="http://schemas.microsoft.com/office/drawing/2014/chartex" xmlns:cx1="http://schemas.microsoft.com/office/drawing/2015/9/8/chartex" xmlns:cx2="http://schemas.microsoft.com/office/drawing/2015/10/21/chartex" xmlns:cx3="http://schemas.microsoft.com/office/drawing/2016/5/9/chartex" xmlns:cx4="http://schemas.microsoft.com/office/drawing/2016/5/10/chartex" xmlns:cx5="http://schemas.microsoft.com/office/drawing/2016/5/11/chartex" xmlns:cx6="http://schemas.microsoft.com/office/drawing/2016/5/12/chartex" xmlns:cx7="http://schemas.microsoft.com/office/drawing/2016/5/13/chartex" xmlns:cx8="http://schemas.microsoft.com/office/drawing/2016/5/14/chartex" xmlns:mc="http://schemas.openxmlformats.org/markup-compatibility/2006" xmlns:aink="http://schemas.microsoft.com/office/drawing/2016/ink" xmlns:am3d="http://schemas.microsoft.com/office/drawing/2017/model3d" xmlns:o="urn:schemas-microsoft-com:office:office" xmlns:oel="http://schemas.microsoft.com/office/2019/extlst" xmlns:r="http://schemas.openxmlformats.org/officeDocument/2006/relationships" xmlns:m="http://schemas.openxmlformats.org/officeDocument/2006/math" xmlns:v="urn:schemas-microsoft-com:vml" xmlns:wp14="http://schemas.microsoft.com/office/word/2010/wordprocessingDrawing" xmlns:wp="http://schemas.openxmlformats.org/drawingml/2006/wordprocessingDrawing" xmlns:w10="urn:schemas-microsoft-com:office:word" xmlns:w="http://schemas.openxmlformats.org/wordprocessingml/2006/main" xmlns:w14="http://schemas.microsoft.com/office/word/2010/wordml" xmlns:w15="http://schemas.microsoft.com/office/word/2012/wordml" xmlns:w16cex="http://schemas.microsoft.com/office/word/2018/wordml/cex" xmlns:w16cid="http://schemas.microsoft.com/office/word/2016/wordml/cid" xmlns:w16="http://schemas.microsoft.com/office/word/2018/wordml" xmlns:w16du="http://schemas.microsoft.com/office/word/2023/wordml/word16du" xmlns:w16sdtdh="http://schemas.microsoft.com/office/word/2020/wordml/sdtdatahash" xmlns:w16se="http://schemas.microsoft.com/office/word/2015/wordml/symex" xmlns:wpg="http://schemas.microsoft.com/office/word/2010/wordprocessingGroup" xmlns:wpi="http://schemas.microsoft.com/office/word/2010/wordprocessingInk" xmlns:wne="http://schemas.microsoft.com/office/word/2006/wordml" xmlns:wps="http://schemas.microsoft.com/office/word/2010/wordprocessingShape" mc:Ignorable="w14 w15 w16se w16cid w16 w16cex w16sdtdh w16du wp14">
   <w:abstractNum w:abstractNumId="0" w15:restartNumberingAfterBreak="0">
+    <w:nsid w:val="09373808"/>
+    <w:multiLevelType w:val="multilevel"/>
+    <w:tmpl w:val="B0D8DA4C"/>
+    <w:lvl w:ilvl="0">
+      <w:start w:val="1"/>
+      <w:numFmt w:val="decimal"/>
+      <w:lvlText w:val="%1."/>
+      <w:lvlJc w:val="left"/>
+      <w:pPr>
+        <w:tabs>
+          <w:tab w:val="num" w:pos="720"/>
+        </w:tabs>
+        <w:ind w:left="720" w:hanging="360"/>
+      </w:pPr>
+    </w:lvl>
+    <w:lvl w:ilvl="1" w:tentative="1">
+      <w:start w:val="1"/>
+      <w:numFmt w:val="decimal"/>
+      <w:lvlText w:val="%2."/>
+      <w:lvlJc w:val="left"/>
+      <w:pPr>
+        <w:tabs>
+          <w:tab w:val="num" w:pos="1440"/>
+        </w:tabs>
+        <w:ind w:left="1440" w:hanging="360"/>
+      </w:pPr>
+    </w:lvl>
+    <w:lvl w:ilvl="2" w:tentative="1">
+      <w:start w:val="1"/>
+      <w:numFmt w:val="decimal"/>
+      <w:lvlText w:val="%3."/>
+      <w:lvlJc w:val="left"/>
+      <w:pPr>
+        <w:tabs>
+          <w:tab w:val="num" w:pos="2160"/>
+        </w:tabs>
+        <w:ind w:left="2160" w:hanging="360"/>
+      </w:pPr>
+    </w:lvl>
+    <w:lvl w:ilvl="3" w:tentative="1">
+      <w:start w:val="1"/>
+      <w:numFmt w:val="decimal"/>
+      <w:lvlText w:val="%4."/>
+      <w:lvlJc w:val="left"/>
+      <w:pPr>
+        <w:tabs>
+          <w:tab w:val="num" w:pos="2880"/>
+        </w:tabs>
+        <w:ind w:left="2880" w:hanging="360"/>
+      </w:pPr>
+    </w:lvl>
+    <w:lvl w:ilvl="4" w:tentative="1">
+      <w:start w:val="1"/>
+      <w:numFmt w:val="decimal"/>
+      <w:lvlText w:val="%5."/>
+      <w:lvlJc w:val="left"/>
+      <w:pPr>
+        <w:tabs>
+          <w:tab w:val="num" w:pos="3600"/>
+        </w:tabs>
+        <w:ind w:left="3600" w:hanging="360"/>
+      </w:pPr>
+    </w:lvl>
+    <w:lvl w:ilvl="5" w:tentative="1">
+      <w:start w:val="1"/>
+      <w:numFmt w:val="decimal"/>
+      <w:lvlText w:val="%6."/>
+      <w:lvlJc w:val="left"/>
+      <w:pPr>
+        <w:tabs>
+          <w:tab w:val="num" w:pos="4320"/>
+        </w:tabs>
+        <w:ind w:left="4320" w:hanging="360"/>
+      </w:pPr>
+    </w:lvl>
+    <w:lvl w:ilvl="6" w:tentative="1">
+      <w:start w:val="1"/>
+      <w:numFmt w:val="decimal"/>
+      <w:lvlText w:val="%7."/>
+      <w:lvlJc w:val="left"/>
+      <w:pPr>
+        <w:tabs>
+          <w:tab w:val="num" w:pos="5040"/>
+        </w:tabs>
+        <w:ind w:left="5040" w:hanging="360"/>
+      </w:pPr>
+    </w:lvl>
+    <w:lvl w:ilvl="7" w:tentative="1">
+      <w:start w:val="1"/>
+      <w:numFmt w:val="decimal"/>
+      <w:lvlText w:val="%8."/>
+      <w:lvlJc w:val="left"/>
+      <w:pPr>
+        <w:tabs>
+          <w:tab w:val="num" w:pos="5760"/>
+        </w:tabs>
+        <w:ind w:left="5760" w:hanging="360"/>
+      </w:pPr>
+    </w:lvl>
+    <w:lvl w:ilvl="8" w:tentative="1">
+      <w:start w:val="1"/>
+      <w:numFmt w:val="decimal"/>
+      <w:lvlText w:val="%9."/>
+      <w:lvlJc w:val="left"/>
+      <w:pPr>
+        <w:tabs>
+          <w:tab w:val="num" w:pos="6480"/>
+        </w:tabs>
+        <w:ind w:left="6480" w:hanging="360"/>
+      </w:pPr>
+    </w:lvl>
+  </w:abstractNum>
+  <w:abstractNum w:abstractNumId="1" w15:restartNumberingAfterBreak="0">
     <w:nsid w:val="19F50734"/>
     <w:multiLevelType w:val="multilevel"/>
     <w:tmpl w:val="E8F6E2A4"/>
@@ -474,6 +784,417 @@
         <w:ind w:left="720" w:hanging="360"/>
       </w:pPr>
     </w:lvl>
+    <w:lvl w:ilvl="1">
+      <w:start w:val="1"/>
+      <w:numFmt w:val="decimal"/>
+      <w:lvlText w:val="%2."/>
+      <w:lvlJc w:val="left"/>
+      <w:pPr>
+        <w:tabs>
+          <w:tab w:val="num" w:pos="1440"/>
+        </w:tabs>
+        <w:ind w:left="1440" w:hanging="360"/>
+      </w:pPr>
+    </w:lvl>
+    <w:lvl w:ilvl="2">
+      <w:start w:val="1"/>
+      <w:numFmt w:val="decimal"/>
+      <w:lvlText w:val="%3."/>
+      <w:lvlJc w:val="left"/>
+      <w:pPr>
+        <w:tabs>
+          <w:tab w:val="num" w:pos="2160"/>
+        </w:tabs>
+        <w:ind w:left="2160" w:hanging="360"/>
+      </w:pPr>
+    </w:lvl>
+    <w:lvl w:ilvl="3">
+      <w:start w:val="1"/>
+      <w:numFmt w:val="decimal"/>
+      <w:lvlText w:val="%4."/>
+      <w:lvlJc w:val="left"/>
+      <w:pPr>
+        <w:tabs>
+          <w:tab w:val="num" w:pos="2880"/>
+        </w:tabs>
+        <w:ind w:left="2880" w:hanging="360"/>
+      </w:pPr>
+    </w:lvl>
+    <w:lvl w:ilvl="4">
+      <w:start w:val="1"/>
+      <w:numFmt w:val="decimal"/>
+      <w:lvlText w:val="%5."/>
+      <w:lvlJc w:val="left"/>
+      <w:pPr>
+        <w:tabs>
+          <w:tab w:val="num" w:pos="3600"/>
+        </w:tabs>
+        <w:ind w:left="3600" w:hanging="360"/>
+      </w:pPr>
+    </w:lvl>
+    <w:lvl w:ilvl="5">
+      <w:start w:val="1"/>
+      <w:numFmt w:val="decimal"/>
+      <w:lvlText w:val="%6."/>
+      <w:lvlJc w:val="left"/>
+      <w:pPr>
+        <w:tabs>
+          <w:tab w:val="num" w:pos="4320"/>
+        </w:tabs>
+        <w:ind w:left="4320" w:hanging="360"/>
+      </w:pPr>
+    </w:lvl>
+    <w:lvl w:ilvl="6">
+      <w:start w:val="1"/>
+      <w:numFmt w:val="decimal"/>
+      <w:lvlText w:val="%7."/>
+      <w:lvlJc w:val="left"/>
+      <w:pPr>
+        <w:tabs>
+          <w:tab w:val="num" w:pos="5040"/>
+        </w:tabs>
+        <w:ind w:left="5040" w:hanging="360"/>
+      </w:pPr>
+    </w:lvl>
+    <w:lvl w:ilvl="7">
+      <w:start w:val="1"/>
+      <w:numFmt w:val="decimal"/>
+      <w:lvlText w:val="%8."/>
+      <w:lvlJc w:val="left"/>
+      <w:pPr>
+        <w:tabs>
+          <w:tab w:val="num" w:pos="5760"/>
+        </w:tabs>
+        <w:ind w:left="5760" w:hanging="360"/>
+      </w:pPr>
+    </w:lvl>
+    <w:lvl w:ilvl="8">
+      <w:start w:val="1"/>
+      <w:numFmt w:val="decimal"/>
+      <w:lvlText w:val="%9."/>
+      <w:lvlJc w:val="left"/>
+      <w:pPr>
+        <w:tabs>
+          <w:tab w:val="num" w:pos="6480"/>
+        </w:tabs>
+        <w:ind w:left="6480" w:hanging="360"/>
+      </w:pPr>
+    </w:lvl>
+  </w:abstractNum>
+  <w:abstractNum w:abstractNumId="2" w15:restartNumberingAfterBreak="0">
+    <w:nsid w:val="1EF43B14"/>
+    <w:multiLevelType w:val="multilevel"/>
+    <w:tmpl w:val="4AFE6F4E"/>
+    <w:lvl w:ilvl="0">
+      <w:start w:val="1"/>
+      <w:numFmt w:val="bullet"/>
+      <w:lvlText w:val=""/>
+      <w:lvlJc w:val="left"/>
+      <w:pPr>
+        <w:tabs>
+          <w:tab w:val="num" w:pos="720"/>
+        </w:tabs>
+        <w:ind w:left="720" w:hanging="360"/>
+      </w:pPr>
+      <w:rPr>
+        <w:rFonts w:ascii="Symbol" w:hAnsi="Symbol" w:hint="default"/>
+        <w:sz w:val="20"/>
+      </w:rPr>
+    </w:lvl>
+    <w:lvl w:ilvl="1">
+      <w:start w:val="1"/>
+      <w:numFmt w:val="bullet"/>
+      <w:lvlText w:val="o"/>
+      <w:lvlJc w:val="left"/>
+      <w:pPr>
+        <w:tabs>
+          <w:tab w:val="num" w:pos="1440"/>
+        </w:tabs>
+        <w:ind w:left="1440" w:hanging="360"/>
+      </w:pPr>
+      <w:rPr>
+        <w:rFonts w:ascii="Courier New" w:hAnsi="Courier New" w:hint="default"/>
+        <w:sz w:val="20"/>
+      </w:rPr>
+    </w:lvl>
+    <w:lvl w:ilvl="2">
+      <w:start w:val="1"/>
+      <w:numFmt w:val="bullet"/>
+      <w:lvlText w:val=""/>
+      <w:lvlJc w:val="left"/>
+      <w:pPr>
+        <w:tabs>
+          <w:tab w:val="num" w:pos="2160"/>
+        </w:tabs>
+        <w:ind w:left="2160" w:hanging="360"/>
+      </w:pPr>
+      <w:rPr>
+        <w:rFonts w:ascii="Wingdings" w:hAnsi="Wingdings" w:hint="default"/>
+        <w:sz w:val="20"/>
+      </w:rPr>
+    </w:lvl>
+    <w:lvl w:ilvl="3" w:tentative="1">
+      <w:start w:val="1"/>
+      <w:numFmt w:val="bullet"/>
+      <w:lvlText w:val=""/>
+      <w:lvlJc w:val="left"/>
+      <w:pPr>
+        <w:tabs>
+          <w:tab w:val="num" w:pos="2880"/>
+        </w:tabs>
+        <w:ind w:left="2880" w:hanging="360"/>
+      </w:pPr>
+      <w:rPr>
+        <w:rFonts w:ascii="Wingdings" w:hAnsi="Wingdings" w:hint="default"/>
+        <w:sz w:val="20"/>
+      </w:rPr>
+    </w:lvl>
+    <w:lvl w:ilvl="4" w:tentative="1">
+      <w:start w:val="1"/>
+      <w:numFmt w:val="bullet"/>
+      <w:lvlText w:val=""/>
+      <w:lvlJc w:val="left"/>
+      <w:pPr>
+        <w:tabs>
+          <w:tab w:val="num" w:pos="3600"/>
+        </w:tabs>
+        <w:ind w:left="3600" w:hanging="360"/>
+      </w:pPr>
+      <w:rPr>
+        <w:rFonts w:ascii="Wingdings" w:hAnsi="Wingdings" w:hint="default"/>
+        <w:sz w:val="20"/>
+      </w:rPr>
+    </w:lvl>
+    <w:lvl w:ilvl="5" w:tentative="1">
+      <w:start w:val="1"/>
+      <w:numFmt w:val="bullet"/>
+      <w:lvlText w:val=""/>
+      <w:lvlJc w:val="left"/>
+      <w:pPr>
+        <w:tabs>
+          <w:tab w:val="num" w:pos="4320"/>
+        </w:tabs>
+        <w:ind w:left="4320" w:hanging="360"/>
+      </w:pPr>
+      <w:rPr>
+        <w:rFonts w:ascii="Wingdings" w:hAnsi="Wingdings" w:hint="default"/>
+        <w:sz w:val="20"/>
+      </w:rPr>
+    </w:lvl>
+    <w:lvl w:ilvl="6" w:tentative="1">
+      <w:start w:val="1"/>
+      <w:numFmt w:val="bullet"/>
+      <w:lvlText w:val=""/>
+      <w:lvlJc w:val="left"/>
+      <w:pPr>
+        <w:tabs>
+          <w:tab w:val="num" w:pos="5040"/>
+        </w:tabs>
+        <w:ind w:left="5040" w:hanging="360"/>
+      </w:pPr>
+      <w:rPr>
+        <w:rFonts w:ascii="Wingdings" w:hAnsi="Wingdings" w:hint="default"/>
+        <w:sz w:val="20"/>
+      </w:rPr>
+    </w:lvl>
+    <w:lvl w:ilvl="7" w:tentative="1">
+      <w:start w:val="1"/>
+      <w:numFmt w:val="bullet"/>
+      <w:lvlText w:val=""/>
+      <w:lvlJc w:val="left"/>
+      <w:pPr>
+        <w:tabs>
+          <w:tab w:val="num" w:pos="5760"/>
+        </w:tabs>
+        <w:ind w:left="5760" w:hanging="360"/>
+      </w:pPr>
+      <w:rPr>
+        <w:rFonts w:ascii="Wingdings" w:hAnsi="Wingdings" w:hint="default"/>
+        <w:sz w:val="20"/>
+      </w:rPr>
+    </w:lvl>
+    <w:lvl w:ilvl="8" w:tentative="1">
+      <w:start w:val="1"/>
+      <w:numFmt w:val="bullet"/>
+      <w:lvlText w:val=""/>
+      <w:lvlJc w:val="left"/>
+      <w:pPr>
+        <w:tabs>
+          <w:tab w:val="num" w:pos="6480"/>
+        </w:tabs>
+        <w:ind w:left="6480" w:hanging="360"/>
+      </w:pPr>
+      <w:rPr>
+        <w:rFonts w:ascii="Wingdings" w:hAnsi="Wingdings" w:hint="default"/>
+        <w:sz w:val="20"/>
+      </w:rPr>
+    </w:lvl>
+  </w:abstractNum>
+  <w:abstractNum w:abstractNumId="3" w15:restartNumberingAfterBreak="0">
+    <w:nsid w:val="24DF36ED"/>
+    <w:multiLevelType w:val="multilevel"/>
+    <w:tmpl w:val="C3505442"/>
+    <w:lvl w:ilvl="0">
+      <w:start w:val="1"/>
+      <w:numFmt w:val="bullet"/>
+      <w:lvlText w:val=""/>
+      <w:lvlJc w:val="left"/>
+      <w:pPr>
+        <w:tabs>
+          <w:tab w:val="num" w:pos="720"/>
+        </w:tabs>
+        <w:ind w:left="720" w:hanging="360"/>
+      </w:pPr>
+      <w:rPr>
+        <w:rFonts w:ascii="Symbol" w:hAnsi="Symbol" w:hint="default"/>
+        <w:sz w:val="20"/>
+      </w:rPr>
+    </w:lvl>
+    <w:lvl w:ilvl="1">
+      <w:start w:val="1"/>
+      <w:numFmt w:val="bullet"/>
+      <w:lvlText w:val="o"/>
+      <w:lvlJc w:val="left"/>
+      <w:pPr>
+        <w:tabs>
+          <w:tab w:val="num" w:pos="1440"/>
+        </w:tabs>
+        <w:ind w:left="1440" w:hanging="360"/>
+      </w:pPr>
+      <w:rPr>
+        <w:rFonts w:ascii="Courier New" w:hAnsi="Courier New" w:hint="default"/>
+        <w:sz w:val="20"/>
+      </w:rPr>
+    </w:lvl>
+    <w:lvl w:ilvl="2" w:tentative="1">
+      <w:start w:val="1"/>
+      <w:numFmt w:val="bullet"/>
+      <w:lvlText w:val=""/>
+      <w:lvlJc w:val="left"/>
+      <w:pPr>
+        <w:tabs>
+          <w:tab w:val="num" w:pos="2160"/>
+        </w:tabs>
+        <w:ind w:left="2160" w:hanging="360"/>
+      </w:pPr>
+      <w:rPr>
+        <w:rFonts w:ascii="Wingdings" w:hAnsi="Wingdings" w:hint="default"/>
+        <w:sz w:val="20"/>
+      </w:rPr>
+    </w:lvl>
+    <w:lvl w:ilvl="3" w:tentative="1">
+      <w:start w:val="1"/>
+      <w:numFmt w:val="bullet"/>
+      <w:lvlText w:val=""/>
+      <w:lvlJc w:val="left"/>
+      <w:pPr>
+        <w:tabs>
+          <w:tab w:val="num" w:pos="2880"/>
+        </w:tabs>
+        <w:ind w:left="2880" w:hanging="360"/>
+      </w:pPr>
+      <w:rPr>
+        <w:rFonts w:ascii="Wingdings" w:hAnsi="Wingdings" w:hint="default"/>
+        <w:sz w:val="20"/>
+      </w:rPr>
+    </w:lvl>
+    <w:lvl w:ilvl="4" w:tentative="1">
+      <w:start w:val="1"/>
+      <w:numFmt w:val="bullet"/>
+      <w:lvlText w:val=""/>
+      <w:lvlJc w:val="left"/>
+      <w:pPr>
+        <w:tabs>
+          <w:tab w:val="num" w:pos="3600"/>
+        </w:tabs>
+        <w:ind w:left="3600" w:hanging="360"/>
+      </w:pPr>
+      <w:rPr>
+        <w:rFonts w:ascii="Wingdings" w:hAnsi="Wingdings" w:hint="default"/>
+        <w:sz w:val="20"/>
+      </w:rPr>
+    </w:lvl>
+    <w:lvl w:ilvl="5" w:tentative="1">
+      <w:start w:val="1"/>
+      <w:numFmt w:val="bullet"/>
+      <w:lvlText w:val=""/>
+      <w:lvlJc w:val="left"/>
+      <w:pPr>
+        <w:tabs>
+          <w:tab w:val="num" w:pos="4320"/>
+        </w:tabs>
+        <w:ind w:left="4320" w:hanging="360"/>
+      </w:pPr>
+      <w:rPr>
+        <w:rFonts w:ascii="Wingdings" w:hAnsi="Wingdings" w:hint="default"/>
+        <w:sz w:val="20"/>
+      </w:rPr>
+    </w:lvl>
+    <w:lvl w:ilvl="6" w:tentative="1">
+      <w:start w:val="1"/>
+      <w:numFmt w:val="bullet"/>
+      <w:lvlText w:val=""/>
+      <w:lvlJc w:val="left"/>
+      <w:pPr>
+        <w:tabs>
+          <w:tab w:val="num" w:pos="5040"/>
+        </w:tabs>
+        <w:ind w:left="5040" w:hanging="360"/>
+      </w:pPr>
+      <w:rPr>
+        <w:rFonts w:ascii="Wingdings" w:hAnsi="Wingdings" w:hint="default"/>
+        <w:sz w:val="20"/>
+      </w:rPr>
+    </w:lvl>
+    <w:lvl w:ilvl="7" w:tentative="1">
+      <w:start w:val="1"/>
+      <w:numFmt w:val="bullet"/>
+      <w:lvlText w:val=""/>
+      <w:lvlJc w:val="left"/>
+      <w:pPr>
+        <w:tabs>
+          <w:tab w:val="num" w:pos="5760"/>
+        </w:tabs>
+        <w:ind w:left="5760" w:hanging="360"/>
+      </w:pPr>
+      <w:rPr>
+        <w:rFonts w:ascii="Wingdings" w:hAnsi="Wingdings" w:hint="default"/>
+        <w:sz w:val="20"/>
+      </w:rPr>
+    </w:lvl>
+    <w:lvl w:ilvl="8" w:tentative="1">
+      <w:start w:val="1"/>
+      <w:numFmt w:val="bullet"/>
+      <w:lvlText w:val=""/>
+      <w:lvlJc w:val="left"/>
+      <w:pPr>
+        <w:tabs>
+          <w:tab w:val="num" w:pos="6480"/>
+        </w:tabs>
+        <w:ind w:left="6480" w:hanging="360"/>
+      </w:pPr>
+      <w:rPr>
+        <w:rFonts w:ascii="Wingdings" w:hAnsi="Wingdings" w:hint="default"/>
+        <w:sz w:val="20"/>
+      </w:rPr>
+    </w:lvl>
+  </w:abstractNum>
+  <w:abstractNum w:abstractNumId="4" w15:restartNumberingAfterBreak="0">
+    <w:nsid w:val="2D363762"/>
+    <w:multiLevelType w:val="multilevel"/>
+    <w:tmpl w:val="BFCED0C6"/>
+    <w:lvl w:ilvl="0">
+      <w:start w:val="1"/>
+      <w:numFmt w:val="decimal"/>
+      <w:lvlText w:val="%1."/>
+      <w:lvlJc w:val="left"/>
+      <w:pPr>
+        <w:tabs>
+          <w:tab w:val="num" w:pos="720"/>
+        </w:tabs>
+        <w:ind w:left="720" w:hanging="360"/>
+      </w:pPr>
+    </w:lvl>
     <w:lvl w:ilvl="1" w:tentative="1">
       <w:start w:val="1"/>
       <w:numFmt w:val="decimal"/>
@@ -571,10 +1292,10 @@
       </w:pPr>
     </w:lvl>
   </w:abstractNum>
-  <w:abstractNum w:abstractNumId="1" w15:restartNumberingAfterBreak="0">
-    <w:nsid w:val="5BCC709F"/>
+  <w:abstractNum w:abstractNumId="5" w15:restartNumberingAfterBreak="0">
+    <w:nsid w:val="2E203671"/>
     <w:multiLevelType w:val="multilevel"/>
-    <w:tmpl w:val="8CCC1494"/>
+    <w:tmpl w:val="813691EA"/>
     <w:lvl w:ilvl="0">
       <w:start w:val="1"/>
       <w:numFmt w:val="decimal"/>
@@ -684,11 +1405,318 @@
       </w:pPr>
     </w:lvl>
   </w:abstractNum>
-  <w:num w:numId="1" w16cid:durableId="853417347">
+  <w:abstractNum w:abstractNumId="6" w15:restartNumberingAfterBreak="0">
+    <w:nsid w:val="365E7AA9"/>
+    <w:multiLevelType w:val="multilevel"/>
+    <w:tmpl w:val="D0F26152"/>
+    <w:lvl w:ilvl="0">
+      <w:start w:val="1"/>
+      <w:numFmt w:val="bullet"/>
+      <w:lvlText w:val=""/>
+      <w:lvlJc w:val="left"/>
+      <w:pPr>
+        <w:tabs>
+          <w:tab w:val="num" w:pos="720"/>
+        </w:tabs>
+        <w:ind w:left="720" w:hanging="360"/>
+      </w:pPr>
+      <w:rPr>
+        <w:rFonts w:ascii="Symbol" w:hAnsi="Symbol" w:hint="default"/>
+        <w:sz w:val="20"/>
+      </w:rPr>
+    </w:lvl>
+    <w:lvl w:ilvl="1">
+      <w:start w:val="1"/>
+      <w:numFmt w:val="bullet"/>
+      <w:lvlText w:val="o"/>
+      <w:lvlJc w:val="left"/>
+      <w:pPr>
+        <w:tabs>
+          <w:tab w:val="num" w:pos="1440"/>
+        </w:tabs>
+        <w:ind w:left="1440" w:hanging="360"/>
+      </w:pPr>
+      <w:rPr>
+        <w:rFonts w:ascii="Courier New" w:hAnsi="Courier New" w:hint="default"/>
+        <w:sz w:val="20"/>
+      </w:rPr>
+    </w:lvl>
+    <w:lvl w:ilvl="2">
+      <w:start w:val="1"/>
+      <w:numFmt w:val="bullet"/>
+      <w:lvlText w:val=""/>
+      <w:lvlJc w:val="left"/>
+      <w:pPr>
+        <w:tabs>
+          <w:tab w:val="num" w:pos="2160"/>
+        </w:tabs>
+        <w:ind w:left="2160" w:hanging="360"/>
+      </w:pPr>
+      <w:rPr>
+        <w:rFonts w:ascii="Wingdings" w:hAnsi="Wingdings" w:hint="default"/>
+        <w:sz w:val="20"/>
+      </w:rPr>
+    </w:lvl>
+    <w:lvl w:ilvl="3" w:tentative="1">
+      <w:start w:val="1"/>
+      <w:numFmt w:val="bullet"/>
+      <w:lvlText w:val=""/>
+      <w:lvlJc w:val="left"/>
+      <w:pPr>
+        <w:tabs>
+          <w:tab w:val="num" w:pos="2880"/>
+        </w:tabs>
+        <w:ind w:left="2880" w:hanging="360"/>
+      </w:pPr>
+      <w:rPr>
+        <w:rFonts w:ascii="Wingdings" w:hAnsi="Wingdings" w:hint="default"/>
+        <w:sz w:val="20"/>
+      </w:rPr>
+    </w:lvl>
+    <w:lvl w:ilvl="4" w:tentative="1">
+      <w:start w:val="1"/>
+      <w:numFmt w:val="bullet"/>
+      <w:lvlText w:val=""/>
+      <w:lvlJc w:val="left"/>
+      <w:pPr>
+        <w:tabs>
+          <w:tab w:val="num" w:pos="3600"/>
+        </w:tabs>
+        <w:ind w:left="3600" w:hanging="360"/>
+      </w:pPr>
+      <w:rPr>
+        <w:rFonts w:ascii="Wingdings" w:hAnsi="Wingdings" w:hint="default"/>
+        <w:sz w:val="20"/>
+      </w:rPr>
+    </w:lvl>
+    <w:lvl w:ilvl="5" w:tentative="1">
+      <w:start w:val="1"/>
+      <w:numFmt w:val="bullet"/>
+      <w:lvlText w:val=""/>
+      <w:lvlJc w:val="left"/>
+      <w:pPr>
+        <w:tabs>
+          <w:tab w:val="num" w:pos="4320"/>
+        </w:tabs>
+        <w:ind w:left="4320" w:hanging="360"/>
+      </w:pPr>
+      <w:rPr>
+        <w:rFonts w:ascii="Wingdings" w:hAnsi="Wingdings" w:hint="default"/>
+        <w:sz w:val="20"/>
+      </w:rPr>
+    </w:lvl>
+    <w:lvl w:ilvl="6" w:tentative="1">
+      <w:start w:val="1"/>
+      <w:numFmt w:val="bullet"/>
+      <w:lvlText w:val=""/>
+      <w:lvlJc w:val="left"/>
+      <w:pPr>
+        <w:tabs>
+          <w:tab w:val="num" w:pos="5040"/>
+        </w:tabs>
+        <w:ind w:left="5040" w:hanging="360"/>
+      </w:pPr>
+      <w:rPr>
+        <w:rFonts w:ascii="Wingdings" w:hAnsi="Wingdings" w:hint="default"/>
+        <w:sz w:val="20"/>
+      </w:rPr>
+    </w:lvl>
+    <w:lvl w:ilvl="7" w:tentative="1">
+      <w:start w:val="1"/>
+      <w:numFmt w:val="bullet"/>
+      <w:lvlText w:val=""/>
+      <w:lvlJc w:val="left"/>
+      <w:pPr>
+        <w:tabs>
+          <w:tab w:val="num" w:pos="5760"/>
+        </w:tabs>
+        <w:ind w:left="5760" w:hanging="360"/>
+      </w:pPr>
+      <w:rPr>
+        <w:rFonts w:ascii="Wingdings" w:hAnsi="Wingdings" w:hint="default"/>
+        <w:sz w:val="20"/>
+      </w:rPr>
+    </w:lvl>
+    <w:lvl w:ilvl="8" w:tentative="1">
+      <w:start w:val="1"/>
+      <w:numFmt w:val="bullet"/>
+      <w:lvlText w:val=""/>
+      <w:lvlJc w:val="left"/>
+      <w:pPr>
+        <w:tabs>
+          <w:tab w:val="num" w:pos="6480"/>
+        </w:tabs>
+        <w:ind w:left="6480" w:hanging="360"/>
+      </w:pPr>
+      <w:rPr>
+        <w:rFonts w:ascii="Wingdings" w:hAnsi="Wingdings" w:hint="default"/>
+        <w:sz w:val="20"/>
+      </w:rPr>
+    </w:lvl>
+  </w:abstractNum>
+  <w:abstractNum w:abstractNumId="7" w15:restartNumberingAfterBreak="0">
+    <w:nsid w:val="3D0B7DB8"/>
+    <w:multiLevelType w:val="multilevel"/>
+    <w:tmpl w:val="A8F68CF8"/>
+    <w:lvl w:ilvl="0">
+      <w:start w:val="1"/>
+      <w:numFmt w:val="decimal"/>
+      <w:lvlText w:val="%1."/>
+      <w:lvlJc w:val="left"/>
+      <w:pPr>
+        <w:tabs>
+          <w:tab w:val="num" w:pos="720"/>
+        </w:tabs>
+        <w:ind w:left="720" w:hanging="360"/>
+      </w:pPr>
+    </w:lvl>
+    <w:lvl w:ilvl="1" w:tentative="1">
+      <w:start w:val="1"/>
+      <w:numFmt w:val="decimal"/>
+      <w:lvlText w:val="%2."/>
+      <w:lvlJc w:val="left"/>
+      <w:pPr>
+        <w:tabs>
+          <w:tab w:val="num" w:pos="1440"/>
+        </w:tabs>
+        <w:ind w:left="1440" w:hanging="360"/>
+      </w:pPr>
+    </w:lvl>
+    <w:lvl w:ilvl="2" w:tentative="1">
+      <w:start w:val="1"/>
+      <w:numFmt w:val="decimal"/>
+      <w:lvlText w:val="%3."/>
+      <w:lvlJc w:val="left"/>
+      <w:pPr>
+        <w:tabs>
+          <w:tab w:val="num" w:pos="2160"/>
+        </w:tabs>
+        <w:ind w:left="2160" w:hanging="360"/>
+      </w:pPr>
+    </w:lvl>
+    <w:lvl w:ilvl="3" w:tentative="1">
+      <w:start w:val="1"/>
+      <w:numFmt w:val="decimal"/>
+      <w:lvlText w:val="%4."/>
+      <w:lvlJc w:val="left"/>
+      <w:pPr>
+        <w:tabs>
+          <w:tab w:val="num" w:pos="2880"/>
+        </w:tabs>
+        <w:ind w:left="2880" w:hanging="360"/>
+      </w:pPr>
+    </w:lvl>
+    <w:lvl w:ilvl="4" w:tentative="1">
+      <w:start w:val="1"/>
+      <w:numFmt w:val="decimal"/>
+      <w:lvlText w:val="%5."/>
+      <w:lvlJc w:val="left"/>
+      <w:pPr>
+        <w:tabs>
+          <w:tab w:val="num" w:pos="3600"/>
+        </w:tabs>
+        <w:ind w:left="3600" w:hanging="360"/>
+      </w:pPr>
+    </w:lvl>
+    <w:lvl w:ilvl="5" w:tentative="1">
+      <w:start w:val="1"/>
+      <w:numFmt w:val="decimal"/>
+      <w:lvlText w:val="%6."/>
+      <w:lvlJc w:val="left"/>
+      <w:pPr>
+        <w:tabs>
+          <w:tab w:val="num" w:pos="4320"/>
+        </w:tabs>
+        <w:ind w:left="4320" w:hanging="360"/>
+      </w:pPr>
+    </w:lvl>
+    <w:lvl w:ilvl="6" w:tentative="1">
+      <w:start w:val="1"/>
+      <w:numFmt w:val="decimal"/>
+      <w:lvlText w:val="%7."/>
+      <w:lvlJc w:val="left"/>
+      <w:pPr>
+        <w:tabs>
+          <w:tab w:val="num" w:pos="5040"/>
+        </w:tabs>
+        <w:ind w:left="5040" w:hanging="360"/>
+      </w:pPr>
+    </w:lvl>
+    <w:lvl w:ilvl="7" w:tentative="1">
+      <w:start w:val="1"/>
+      <w:numFmt w:val="decimal"/>
+      <w:lvlText w:val="%8."/>
+      <w:lvlJc w:val="left"/>
+      <w:pPr>
+        <w:tabs>
+          <w:tab w:val="num" w:pos="5760"/>
+        </w:tabs>
+        <w:ind w:left="5760" w:hanging="360"/>
+      </w:pPr>
+    </w:lvl>
+    <w:lvl w:ilvl="8" w:tentative="1">
+      <w:start w:val="1"/>
+      <w:numFmt w:val="decimal"/>
+      <w:lvlText w:val="%9."/>
+      <w:lvlJc w:val="left"/>
+      <w:pPr>
+        <w:tabs>
+          <w:tab w:val="num" w:pos="6480"/>
+        </w:tabs>
+        <w:ind w:left="6480" w:hanging="360"/>
+      </w:pPr>
+    </w:lvl>
+  </w:abstractNum>
+  <w:num w:numId="1" w16cid:durableId="2067028685">
+    <w:abstractNumId w:val="6"/>
+  </w:num>
+  <w:num w:numId="2" w16cid:durableId="11223428">
+    <w:abstractNumId w:val="3"/>
+  </w:num>
+  <w:num w:numId="3" w16cid:durableId="1004360819">
+    <w:abstractNumId w:val="2"/>
+  </w:num>
+  <w:num w:numId="4" w16cid:durableId="703215834">
+    <w:abstractNumId w:val="5"/>
+  </w:num>
+  <w:num w:numId="5" w16cid:durableId="1400983176">
+    <w:abstractNumId w:val="7"/>
+  </w:num>
+  <w:num w:numId="6" w16cid:durableId="318046698">
     <w:abstractNumId w:val="0"/>
   </w:num>
-  <w:num w:numId="2" w16cid:durableId="1552031366">
+  <w:num w:numId="7" w16cid:durableId="1874146193">
+    <w:abstractNumId w:val="4"/>
+  </w:num>
+  <w:num w:numId="8" w16cid:durableId="1226256281">
     <w:abstractNumId w:val="1"/>
+    <w:lvlOverride w:ilvl="0">
+      <w:startOverride w:val="1"/>
+    </w:lvlOverride>
+    <w:lvlOverride w:ilvl="1">
+      <w:startOverride w:val="1"/>
+    </w:lvlOverride>
+    <w:lvlOverride w:ilvl="2">
+      <w:startOverride w:val="1"/>
+    </w:lvlOverride>
+    <w:lvlOverride w:ilvl="3">
+      <w:startOverride w:val="1"/>
+    </w:lvlOverride>
+    <w:lvlOverride w:ilvl="4">
+      <w:startOverride w:val="1"/>
+    </w:lvlOverride>
+    <w:lvlOverride w:ilvl="5">
+      <w:startOverride w:val="1"/>
+    </w:lvlOverride>
+    <w:lvlOverride w:ilvl="6">
+      <w:startOverride w:val="1"/>
+    </w:lvlOverride>
+    <w:lvlOverride w:ilvl="7">
+      <w:startOverride w:val="1"/>
+    </w:lvlOverride>
+    <w:lvlOverride w:ilvl="8">
+      <w:startOverride w:val="1"/>
+    </w:lvlOverride>
   </w:num>
 </w:numbering>
 </file>
@@ -1093,6 +2121,32 @@
   <w:style w:type="paragraph" w:default="1" w:styleId="Normal">
     <w:name w:val="Normal"/>
     <w:qFormat/>
+    <w:rsid w:val="00F34FBD"/>
+    <w:pPr>
+      <w:spacing w:line="256" w:lineRule="auto"/>
+    </w:pPr>
+  </w:style>
+  <w:style w:type="paragraph" w:styleId="Heading2">
+    <w:name w:val="heading 2"/>
+    <w:basedOn w:val="Normal"/>
+    <w:link w:val="Heading2Char"/>
+    <w:uiPriority w:val="9"/>
+    <w:qFormat/>
+    <w:rsid w:val="00A224D7"/>
+    <w:pPr>
+      <w:spacing w:before="100" w:beforeAutospacing="1" w:after="100" w:afterAutospacing="1" w:line="240" w:lineRule="auto"/>
+      <w:outlineLvl w:val="1"/>
+    </w:pPr>
+    <w:rPr>
+      <w:rFonts w:ascii="Times New Roman" w:eastAsia="Times New Roman" w:hAnsi="Times New Roman" w:cs="Times New Roman"/>
+      <w:b/>
+      <w:bCs/>
+      <w:kern w:val="0"/>
+      <w:sz w:val="36"/>
+      <w:szCs w:val="36"/>
+      <w:lang w:eastAsia="en-IN"/>
+      <w14:ligatures w14:val="none"/>
+    </w:rPr>
   </w:style>
   <w:style w:type="character" w:default="1" w:styleId="DefaultParagraphFont">
     <w:name w:val="Default Paragraph Font"/>
@@ -1127,7 +2181,7 @@
     <w:uiPriority w:val="99"/>
     <w:semiHidden/>
     <w:unhideWhenUsed/>
-    <w:rsid w:val="002D5C45"/>
+    <w:rsid w:val="00FD139E"/>
     <w:pPr>
       <w:spacing w:before="100" w:beforeAutospacing="1" w:after="100" w:afterAutospacing="1" w:line="240" w:lineRule="auto"/>
     </w:pPr>
@@ -1145,10 +2199,23 @@
     <w:basedOn w:val="DefaultParagraphFont"/>
     <w:uiPriority w:val="22"/>
     <w:qFormat/>
-    <w:rsid w:val="002D5C45"/>
+    <w:rsid w:val="00FD139E"/>
     <w:rPr>
       <w:b/>
       <w:bCs/>
+    </w:rPr>
+  </w:style>
+  <w:style w:type="character" w:styleId="HTMLCode">
+    <w:name w:val="HTML Code"/>
+    <w:basedOn w:val="DefaultParagraphFont"/>
+    <w:uiPriority w:val="99"/>
+    <w:semiHidden/>
+    <w:unhideWhenUsed/>
+    <w:rsid w:val="00FD139E"/>
+    <w:rPr>
+      <w:rFonts w:ascii="Courier New" w:eastAsia="Times New Roman" w:hAnsi="Courier New" w:cs="Courier New"/>
+      <w:sz w:val="20"/>
+      <w:szCs w:val="20"/>
     </w:rPr>
   </w:style>
   <w:style w:type="paragraph" w:styleId="HTMLPreformatted">
@@ -1158,7 +2225,7 @@
     <w:uiPriority w:val="99"/>
     <w:semiHidden/>
     <w:unhideWhenUsed/>
-    <w:rsid w:val="002D5C45"/>
+    <w:rsid w:val="00FD139E"/>
     <w:pPr>
       <w:tabs>
         <w:tab w:val="left" w:pos="916"/>
@@ -1195,7 +2262,7 @@
     <w:link w:val="HTMLPreformatted"/>
     <w:uiPriority w:val="99"/>
     <w:semiHidden/>
-    <w:rsid w:val="002D5C45"/>
+    <w:rsid w:val="00FD139E"/>
     <w:rPr>
       <w:rFonts w:ascii="Courier New" w:eastAsia="Times New Roman" w:hAnsi="Courier New" w:cs="Courier New"/>
       <w:kern w:val="0"/>
@@ -1205,68 +2272,101 @@
       <w14:ligatures w14:val="none"/>
     </w:rPr>
   </w:style>
-  <w:style w:type="character" w:styleId="HTMLCode">
-    <w:name w:val="HTML Code"/>
+  <w:style w:type="character" w:customStyle="1" w:styleId="hljs-meta">
+    <w:name w:val="hljs-meta"/>
     <w:basedOn w:val="DefaultParagraphFont"/>
+    <w:rsid w:val="00FD139E"/>
+  </w:style>
+  <w:style w:type="character" w:customStyle="1" w:styleId="hljs-meta-keyword">
+    <w:name w:val="hljs-meta-keyword"/>
+    <w:basedOn w:val="DefaultParagraphFont"/>
+    <w:rsid w:val="00FD139E"/>
+  </w:style>
+  <w:style w:type="character" w:customStyle="1" w:styleId="hljs-tag">
+    <w:name w:val="hljs-tag"/>
+    <w:basedOn w:val="DefaultParagraphFont"/>
+    <w:rsid w:val="00FD139E"/>
+  </w:style>
+  <w:style w:type="character" w:customStyle="1" w:styleId="hljs-name">
+    <w:name w:val="hljs-name"/>
+    <w:basedOn w:val="DefaultParagraphFont"/>
+    <w:rsid w:val="00FD139E"/>
+  </w:style>
+  <w:style w:type="character" w:customStyle="1" w:styleId="hljs-attr">
+    <w:name w:val="hljs-attr"/>
+    <w:basedOn w:val="DefaultParagraphFont"/>
+    <w:rsid w:val="00FD139E"/>
+  </w:style>
+  <w:style w:type="character" w:customStyle="1" w:styleId="hljs-string">
+    <w:name w:val="hljs-string"/>
+    <w:basedOn w:val="DefaultParagraphFont"/>
+    <w:rsid w:val="00FD139E"/>
+  </w:style>
+  <w:style w:type="paragraph" w:styleId="Header">
+    <w:name w:val="header"/>
+    <w:basedOn w:val="Normal"/>
+    <w:link w:val="HeaderChar"/>
     <w:uiPriority w:val="99"/>
-    <w:semiHidden/>
     <w:unhideWhenUsed/>
-    <w:rsid w:val="002D5C45"/>
+    <w:rsid w:val="00695EA7"/>
+    <w:pPr>
+      <w:tabs>
+        <w:tab w:val="center" w:pos="4513"/>
+        <w:tab w:val="right" w:pos="9026"/>
+      </w:tabs>
+      <w:spacing w:after="0" w:line="240" w:lineRule="auto"/>
+    </w:pPr>
+  </w:style>
+  <w:style w:type="character" w:customStyle="1" w:styleId="HeaderChar">
+    <w:name w:val="Header Char"/>
+    <w:basedOn w:val="DefaultParagraphFont"/>
+    <w:link w:val="Header"/>
+    <w:uiPriority w:val="99"/>
+    <w:rsid w:val="00695EA7"/>
+  </w:style>
+  <w:style w:type="paragraph" w:styleId="Footer">
+    <w:name w:val="footer"/>
+    <w:basedOn w:val="Normal"/>
+    <w:link w:val="FooterChar"/>
+    <w:uiPriority w:val="99"/>
+    <w:unhideWhenUsed/>
+    <w:rsid w:val="00695EA7"/>
+    <w:pPr>
+      <w:tabs>
+        <w:tab w:val="center" w:pos="4513"/>
+        <w:tab w:val="right" w:pos="9026"/>
+      </w:tabs>
+      <w:spacing w:after="0" w:line="240" w:lineRule="auto"/>
+    </w:pPr>
+  </w:style>
+  <w:style w:type="character" w:customStyle="1" w:styleId="FooterChar">
+    <w:name w:val="Footer Char"/>
+    <w:basedOn w:val="DefaultParagraphFont"/>
+    <w:link w:val="Footer"/>
+    <w:uiPriority w:val="99"/>
+    <w:rsid w:val="00695EA7"/>
+  </w:style>
+  <w:style w:type="character" w:customStyle="1" w:styleId="Heading2Char">
+    <w:name w:val="Heading 2 Char"/>
+    <w:basedOn w:val="DefaultParagraphFont"/>
+    <w:link w:val="Heading2"/>
+    <w:uiPriority w:val="9"/>
+    <w:rsid w:val="00A224D7"/>
     <w:rPr>
-      <w:rFonts w:ascii="Courier New" w:eastAsia="Times New Roman" w:hAnsi="Courier New" w:cs="Courier New"/>
-      <w:sz w:val="20"/>
-      <w:szCs w:val="20"/>
+      <w:rFonts w:ascii="Times New Roman" w:eastAsia="Times New Roman" w:hAnsi="Times New Roman" w:cs="Times New Roman"/>
+      <w:b/>
+      <w:bCs/>
+      <w:kern w:val="0"/>
+      <w:sz w:val="36"/>
+      <w:szCs w:val="36"/>
+      <w:lang w:eastAsia="en-IN"/>
+      <w14:ligatures w14:val="none"/>
     </w:rPr>
   </w:style>
   <w:style w:type="character" w:customStyle="1" w:styleId="citation-0">
     <w:name w:val="citation-0"/>
     <w:basedOn w:val="DefaultParagraphFont"/>
-    <w:rsid w:val="002D5C45"/>
-  </w:style>
-  <w:style w:type="character" w:customStyle="1" w:styleId="hljs-tag">
-    <w:name w:val="hljs-tag"/>
-    <w:basedOn w:val="DefaultParagraphFont"/>
-    <w:rsid w:val="002D5C45"/>
-  </w:style>
-  <w:style w:type="character" w:customStyle="1" w:styleId="hljs-name">
-    <w:name w:val="hljs-name"/>
-    <w:basedOn w:val="DefaultParagraphFont"/>
-    <w:rsid w:val="002D5C45"/>
-  </w:style>
-  <w:style w:type="character" w:customStyle="1" w:styleId="hljs-attr">
-    <w:name w:val="hljs-attr"/>
-    <w:basedOn w:val="DefaultParagraphFont"/>
-    <w:rsid w:val="002D5C45"/>
-  </w:style>
-  <w:style w:type="character" w:customStyle="1" w:styleId="hljs-string">
-    <w:name w:val="hljs-string"/>
-    <w:basedOn w:val="DefaultParagraphFont"/>
-    <w:rsid w:val="002D5C45"/>
-  </w:style>
-  <w:style w:type="character" w:customStyle="1" w:styleId="hljs-comment">
-    <w:name w:val="hljs-comment"/>
-    <w:basedOn w:val="DefaultParagraphFont"/>
-    <w:rsid w:val="002D5C45"/>
-  </w:style>
-  <w:style w:type="character" w:customStyle="1" w:styleId="hljs-selector-tag">
-    <w:name w:val="hljs-selector-tag"/>
-    <w:basedOn w:val="DefaultParagraphFont"/>
-    <w:rsid w:val="002D5C45"/>
-  </w:style>
-  <w:style w:type="character" w:customStyle="1" w:styleId="hljs-attribute">
-    <w:name w:val="hljs-attribute"/>
-    <w:basedOn w:val="DefaultParagraphFont"/>
-    <w:rsid w:val="002D5C45"/>
-  </w:style>
-  <w:style w:type="character" w:customStyle="1" w:styleId="hljs-number">
-    <w:name w:val="hljs-number"/>
-    <w:basedOn w:val="DefaultParagraphFont"/>
-    <w:rsid w:val="002D5C45"/>
-  </w:style>
-  <w:style w:type="character" w:customStyle="1" w:styleId="citation-1">
-    <w:name w:val="citation-1"/>
-    <w:basedOn w:val="DefaultParagraphFont"/>
-    <w:rsid w:val="002D5C45"/>
+    <w:rsid w:val="00A224D7"/>
   </w:style>
 </w:styles>
 </file>

</xml_diff>